<commit_message>
Segundo commit con las clases
</commit_message>
<xml_diff>
--- a/Program_II_Grupo_I.docx
+++ b/Program_II_Grupo_I.docx
@@ -363,19 +363,7 @@
               <w:jc w:val="center"/>
             </w:pPr>
             <w:r>
-              <w:t>27</w:t>
-            </w:r>
-            <w:r>
-              <w:t>/</w:t>
-            </w:r>
-            <w:r>
-              <w:t>02</w:t>
-            </w:r>
-            <w:r>
-              <w:t>/</w:t>
-            </w:r>
-            <w:r>
-              <w:t>2023</w:t>
+              <w:t>27/02/2023</w:t>
             </w:r>
           </w:p>
         </w:tc>
@@ -2820,6 +2808,14 @@
       <w:pPr>
         <w:pStyle w:val="Standard"/>
       </w:pPr>
+      <w:r>
+        <w:t>En este proyecto se pretende desarrollar un software que permita a una tienda de productos electrónicos llevar un control eficiente de sus ventas de inventario. El programa permitirá a los usuarios realizar diferentes funciones según su rol, como la gestión de empleados, la visualización de las ventas realizadas en un periodo determinado y el alta de nuevos productos en el sistema.</w:t>
+      </w:r>
+    </w:p>
+    <w:p>
+      <w:pPr>
+        <w:pStyle w:val="Standard"/>
+      </w:pPr>
     </w:p>
     <w:p>
       <w:pPr>
@@ -2843,6 +2839,51 @@
         <w:pStyle w:val="Standard"/>
         <w:spacing w:before="240" w:after="240"/>
       </w:pPr>
+      <w:r>
+        <w:t>Usuario</w:t>
+      </w:r>
+      <w:r>
+        <w:t xml:space="preserve"> Administrador</w:t>
+      </w:r>
+      <w:r>
+        <w:t xml:space="preserve">: </w:t>
+      </w:r>
+      <w:r>
+        <w:t>Gestiona a los usuarios y empleados y tiene todos los permisos</w:t>
+      </w:r>
+    </w:p>
+    <w:p>
+      <w:pPr>
+        <w:pStyle w:val="Standard"/>
+        <w:spacing w:before="240" w:after="240"/>
+      </w:pPr>
+      <w:r>
+        <w:t>Usuario</w:t>
+      </w:r>
+      <w:r>
+        <w:t xml:space="preserve"> </w:t>
+      </w:r>
+      <w:r>
+        <w:t>Lectura</w:t>
+      </w:r>
+      <w:r>
+        <w:t xml:space="preserve">: </w:t>
+      </w:r>
+      <w:r>
+        <w:t>Tiene permisos para visualizar las ventas realizadas y todos sus atributos</w:t>
+      </w:r>
+    </w:p>
+    <w:p>
+      <w:pPr>
+        <w:pStyle w:val="Standard"/>
+        <w:spacing w:before="240" w:after="240"/>
+      </w:pPr>
+      <w:r>
+        <w:t>Usuario Escritura</w:t>
+      </w:r>
+      <w:r>
+        <w:t>: Tiene permisos de edición y puede dar de alta nuevos productos en caso de ser necesario</w:t>
+      </w:r>
     </w:p>
     <w:p>
       <w:pPr>
@@ -2865,28 +2906,10 @@
       </w:r>
       <w:bookmarkEnd w:id="10"/>
     </w:p>
-    <w:p>
-      <w:pPr>
-        <w:pStyle w:val="Standard"/>
-        <w:rPr>
-          <w:lang w:val="es-ES"/>
-        </w:rPr>
-      </w:pPr>
-    </w:p>
-    <w:p>
-      <w:pPr>
-        <w:pStyle w:val="Descripcin"/>
-        <w:keepNext/>
-      </w:pPr>
-      <w:bookmarkStart w:id="11" w:name="_Toc126998478"/>
-      <w:r>
-        <w:t>Tabla 1 Definición de las clases</w:t>
-      </w:r>
-      <w:bookmarkEnd w:id="11"/>
-    </w:p>
     <w:tbl>
       <w:tblPr>
-        <w:tblW w:w="9344" w:type="dxa"/>
+        <w:tblpPr w:leftFromText="141" w:rightFromText="141" w:vertAnchor="text" w:horzAnchor="margin" w:tblpXSpec="center" w:tblpY="1056"/>
+        <w:tblW w:w="10485" w:type="dxa"/>
         <w:tblCellMar>
           <w:left w:w="10" w:type="dxa"/>
           <w:right w:w="10" w:type="dxa"/>
@@ -2894,14 +2917,17 @@
         <w:tblLook w:val="04A0" w:firstRow="1" w:lastRow="0" w:firstColumn="1" w:lastColumn="0" w:noHBand="0" w:noVBand="1"/>
       </w:tblPr>
       <w:tblGrid>
-        <w:gridCol w:w="3114"/>
-        <w:gridCol w:w="3115"/>
-        <w:gridCol w:w="3115"/>
+        <w:gridCol w:w="3413"/>
+        <w:gridCol w:w="3414"/>
+        <w:gridCol w:w="3658"/>
       </w:tblGrid>
       <w:tr>
+        <w:trPr>
+          <w:trHeight w:val="438"/>
+        </w:trPr>
         <w:tc>
           <w:tcPr>
-            <w:tcW w:w="3114" w:type="dxa"/>
+            <w:tcW w:w="3413" w:type="dxa"/>
             <w:tcBorders>
               <w:top w:val="single" w:sz="4" w:space="0" w:color="000000"/>
               <w:left w:val="single" w:sz="4" w:space="0" w:color="000000"/>
@@ -2932,7 +2958,7 @@
         </w:tc>
         <w:tc>
           <w:tcPr>
-            <w:tcW w:w="3115" w:type="dxa"/>
+            <w:tcW w:w="3414" w:type="dxa"/>
             <w:tcBorders>
               <w:top w:val="single" w:sz="4" w:space="0" w:color="000000"/>
               <w:left w:val="single" w:sz="4" w:space="0" w:color="000000"/>
@@ -2963,7 +2989,7 @@
         </w:tc>
         <w:tc>
           <w:tcPr>
-            <w:tcW w:w="3115" w:type="dxa"/>
+            <w:tcW w:w="3658" w:type="dxa"/>
             <w:tcBorders>
               <w:top w:val="single" w:sz="4" w:space="0" w:color="000000"/>
               <w:left w:val="single" w:sz="4" w:space="0" w:color="000000"/>
@@ -2994,9 +3020,12 @@
         </w:tc>
       </w:tr>
       <w:tr>
+        <w:trPr>
+          <w:trHeight w:val="2240"/>
+        </w:trPr>
         <w:tc>
           <w:tcPr>
-            <w:tcW w:w="3114" w:type="dxa"/>
+            <w:tcW w:w="3413" w:type="dxa"/>
             <w:tcBorders>
               <w:top w:val="single" w:sz="4" w:space="0" w:color="000000"/>
               <w:left w:val="single" w:sz="4" w:space="0" w:color="000000"/>
@@ -3018,11 +3047,19 @@
                 <w:lang w:val="es-ES"/>
               </w:rPr>
             </w:pPr>
+            <w:proofErr w:type="spellStart"/>
+            <w:r>
+              <w:rPr>
+                <w:lang w:val="es-ES"/>
+              </w:rPr>
+              <w:t>clsUsuario</w:t>
+            </w:r>
+            <w:proofErr w:type="spellEnd"/>
           </w:p>
         </w:tc>
         <w:tc>
           <w:tcPr>
-            <w:tcW w:w="3115" w:type="dxa"/>
+            <w:tcW w:w="3414" w:type="dxa"/>
             <w:tcBorders>
               <w:top w:val="single" w:sz="4" w:space="0" w:color="000000"/>
               <w:left w:val="single" w:sz="4" w:space="0" w:color="000000"/>
@@ -3044,11 +3081,23 @@
                 <w:lang w:val="es-ES"/>
               </w:rPr>
             </w:pPr>
+            <w:r>
+              <w:rPr>
+                <w:lang w:val="es-ES"/>
+              </w:rPr>
+              <w:t>R</w:t>
+            </w:r>
+            <w:r>
+              <w:rPr>
+                <w:lang w:val="es-ES"/>
+              </w:rPr>
+              <w:t>epresenta a los usuarios del sistema, tanto administradores como usuarios con permisos de lectura o escritura</w:t>
+            </w:r>
           </w:p>
         </w:tc>
         <w:tc>
           <w:tcPr>
-            <w:tcW w:w="3115" w:type="dxa"/>
+            <w:tcW w:w="3658" w:type="dxa"/>
             <w:tcBorders>
               <w:top w:val="single" w:sz="4" w:space="0" w:color="000000"/>
               <w:left w:val="single" w:sz="4" w:space="0" w:color="000000"/>
@@ -3066,6 +3115,165 @@
           <w:p>
             <w:pPr>
               <w:pStyle w:val="Standard"/>
+              <w:numPr>
+                <w:ilvl w:val="0"/>
+                <w:numId w:val="30"/>
+              </w:numPr>
+              <w:rPr>
+                <w:lang w:val="es-ES"/>
+              </w:rPr>
+            </w:pPr>
+            <w:proofErr w:type="spellStart"/>
+            <w:r>
+              <w:rPr>
+                <w:lang w:val="es-ES"/>
+              </w:rPr>
+              <w:t>private</w:t>
+            </w:r>
+            <w:proofErr w:type="spellEnd"/>
+            <w:r>
+              <w:rPr>
+                <w:lang w:val="es-ES"/>
+              </w:rPr>
+              <w:t xml:space="preserve"> </w:t>
+            </w:r>
+            <w:proofErr w:type="spellStart"/>
+            <w:r>
+              <w:rPr>
+                <w:lang w:val="es-ES"/>
+              </w:rPr>
+              <w:t>string</w:t>
+            </w:r>
+            <w:proofErr w:type="spellEnd"/>
+            <w:r>
+              <w:rPr>
+                <w:lang w:val="es-ES"/>
+              </w:rPr>
+              <w:t xml:space="preserve"> nombre;</w:t>
+            </w:r>
+          </w:p>
+          <w:p>
+            <w:pPr>
+              <w:pStyle w:val="Standard"/>
+              <w:numPr>
+                <w:ilvl w:val="0"/>
+                <w:numId w:val="30"/>
+              </w:numPr>
+              <w:rPr>
+                <w:lang w:val="es-ES"/>
+              </w:rPr>
+            </w:pPr>
+            <w:proofErr w:type="spellStart"/>
+            <w:r>
+              <w:rPr>
+                <w:lang w:val="es-ES"/>
+              </w:rPr>
+              <w:t>private</w:t>
+            </w:r>
+            <w:proofErr w:type="spellEnd"/>
+            <w:r>
+              <w:rPr>
+                <w:lang w:val="es-ES"/>
+              </w:rPr>
+              <w:t xml:space="preserve"> </w:t>
+            </w:r>
+            <w:proofErr w:type="spellStart"/>
+            <w:r>
+              <w:rPr>
+                <w:lang w:val="es-ES"/>
+              </w:rPr>
+              <w:t>string</w:t>
+            </w:r>
+            <w:proofErr w:type="spellEnd"/>
+            <w:r>
+              <w:rPr>
+                <w:lang w:val="es-ES"/>
+              </w:rPr>
+              <w:t xml:space="preserve"> contraseña</w:t>
+            </w:r>
+            <w:r>
+              <w:rPr>
+                <w:lang w:val="es-ES"/>
+              </w:rPr>
+              <w:t>;</w:t>
+            </w:r>
+          </w:p>
+          <w:p>
+            <w:pPr>
+              <w:pStyle w:val="Standard"/>
+              <w:numPr>
+                <w:ilvl w:val="0"/>
+                <w:numId w:val="30"/>
+              </w:numPr>
+              <w:rPr>
+                <w:lang w:val="es-ES"/>
+              </w:rPr>
+            </w:pPr>
+            <w:proofErr w:type="spellStart"/>
+            <w:r>
+              <w:rPr>
+                <w:lang w:val="es-ES"/>
+              </w:rPr>
+              <w:t>private</w:t>
+            </w:r>
+            <w:proofErr w:type="spellEnd"/>
+            <w:r>
+              <w:rPr>
+                <w:lang w:val="es-ES"/>
+              </w:rPr>
+              <w:t xml:space="preserve"> </w:t>
+            </w:r>
+            <w:proofErr w:type="spellStart"/>
+            <w:r>
+              <w:rPr>
+                <w:lang w:val="es-ES"/>
+              </w:rPr>
+              <w:t>string</w:t>
+            </w:r>
+            <w:proofErr w:type="spellEnd"/>
+            <w:r>
+              <w:rPr>
+                <w:lang w:val="es-ES"/>
+              </w:rPr>
+              <w:t xml:space="preserve"> rol;</w:t>
+            </w:r>
+          </w:p>
+          <w:p>
+            <w:pPr>
+              <w:pStyle w:val="Standard"/>
+              <w:numPr>
+                <w:ilvl w:val="0"/>
+                <w:numId w:val="30"/>
+              </w:numPr>
+              <w:rPr>
+                <w:lang w:val="es-ES"/>
+              </w:rPr>
+            </w:pPr>
+            <w:r>
+              <w:rPr>
+                <w:lang w:val="es-ES"/>
+              </w:rPr>
+              <w:t xml:space="preserve">Métodos públicos </w:t>
+            </w:r>
+            <w:proofErr w:type="spellStart"/>
+            <w:r>
+              <w:rPr>
+                <w:lang w:val="es-ES"/>
+              </w:rPr>
+              <w:t>get</w:t>
+            </w:r>
+            <w:proofErr w:type="spellEnd"/>
+            <w:r>
+              <w:rPr>
+                <w:lang w:val="es-ES"/>
+              </w:rPr>
+              <w:t>/set para cada atributo</w:t>
+            </w:r>
+          </w:p>
+          <w:p>
+            <w:pPr>
+              <w:pStyle w:val="Standard"/>
+              <w:ind w:left="720"/>
               <w:rPr>
                 <w:lang w:val="es-ES"/>
               </w:rPr>
@@ -3074,9 +3282,12 @@
         </w:tc>
       </w:tr>
       <w:tr>
+        <w:trPr>
+          <w:trHeight w:val="448"/>
+        </w:trPr>
         <w:tc>
           <w:tcPr>
-            <w:tcW w:w="3114" w:type="dxa"/>
+            <w:tcW w:w="3413" w:type="dxa"/>
             <w:tcBorders>
               <w:top w:val="single" w:sz="4" w:space="0" w:color="000000"/>
               <w:left w:val="single" w:sz="4" w:space="0" w:color="000000"/>
@@ -3098,11 +3309,19 @@
                 <w:lang w:val="es-ES"/>
               </w:rPr>
             </w:pPr>
+            <w:proofErr w:type="spellStart"/>
+            <w:r>
+              <w:rPr>
+                <w:lang w:val="es-ES"/>
+              </w:rPr>
+              <w:t>clsEmpleado</w:t>
+            </w:r>
+            <w:proofErr w:type="spellEnd"/>
           </w:p>
         </w:tc>
         <w:tc>
           <w:tcPr>
-            <w:tcW w:w="3115" w:type="dxa"/>
+            <w:tcW w:w="3414" w:type="dxa"/>
             <w:tcBorders>
               <w:top w:val="single" w:sz="4" w:space="0" w:color="000000"/>
               <w:left w:val="single" w:sz="4" w:space="0" w:color="000000"/>
@@ -3124,11 +3343,23 @@
                 <w:lang w:val="es-ES"/>
               </w:rPr>
             </w:pPr>
+            <w:r>
+              <w:rPr>
+                <w:lang w:val="es-ES"/>
+              </w:rPr>
+              <w:t>R</w:t>
+            </w:r>
+            <w:r>
+              <w:rPr>
+                <w:lang w:val="es-ES"/>
+              </w:rPr>
+              <w:t xml:space="preserve">epresenta a los empleados de la tienda, y hereda de la clase Usuario. </w:t>
+            </w:r>
           </w:p>
         </w:tc>
         <w:tc>
           <w:tcPr>
-            <w:tcW w:w="3115" w:type="dxa"/>
+            <w:tcW w:w="3658" w:type="dxa"/>
             <w:tcBorders>
               <w:top w:val="single" w:sz="4" w:space="0" w:color="000000"/>
               <w:left w:val="single" w:sz="4" w:space="0" w:color="000000"/>
@@ -3146,17 +3377,182 @@
           <w:p>
             <w:pPr>
               <w:pStyle w:val="Standard"/>
+              <w:numPr>
+                <w:ilvl w:val="0"/>
+                <w:numId w:val="31"/>
+              </w:numPr>
               <w:rPr>
                 <w:lang w:val="es-ES"/>
               </w:rPr>
             </w:pPr>
+            <w:proofErr w:type="spellStart"/>
+            <w:r>
+              <w:rPr>
+                <w:lang w:val="es-ES"/>
+              </w:rPr>
+              <w:t>private</w:t>
+            </w:r>
+            <w:proofErr w:type="spellEnd"/>
+            <w:r>
+              <w:rPr>
+                <w:lang w:val="es-ES"/>
+              </w:rPr>
+              <w:t xml:space="preserve"> </w:t>
+            </w:r>
+            <w:proofErr w:type="spellStart"/>
+            <w:r>
+              <w:rPr>
+                <w:lang w:val="es-ES"/>
+              </w:rPr>
+              <w:t>string</w:t>
+            </w:r>
+            <w:proofErr w:type="spellEnd"/>
+            <w:r>
+              <w:rPr>
+                <w:lang w:val="es-ES"/>
+              </w:rPr>
+              <w:t xml:space="preserve"> dirección;</w:t>
+            </w:r>
+          </w:p>
+          <w:p>
+            <w:pPr>
+              <w:pStyle w:val="Standard"/>
+              <w:numPr>
+                <w:ilvl w:val="0"/>
+                <w:numId w:val="31"/>
+              </w:numPr>
+              <w:rPr>
+                <w:lang w:val="es-ES"/>
+              </w:rPr>
+            </w:pPr>
+            <w:proofErr w:type="spellStart"/>
+            <w:r>
+              <w:rPr>
+                <w:lang w:val="es-ES"/>
+              </w:rPr>
+              <w:t>private</w:t>
+            </w:r>
+            <w:proofErr w:type="spellEnd"/>
+            <w:r>
+              <w:rPr>
+                <w:lang w:val="es-ES"/>
+              </w:rPr>
+              <w:t xml:space="preserve"> </w:t>
+            </w:r>
+            <w:proofErr w:type="spellStart"/>
+            <w:r>
+              <w:rPr>
+                <w:lang w:val="es-ES"/>
+              </w:rPr>
+              <w:t>string</w:t>
+            </w:r>
+            <w:proofErr w:type="spellEnd"/>
+            <w:r>
+              <w:rPr>
+                <w:lang w:val="es-ES"/>
+              </w:rPr>
+              <w:t xml:space="preserve"> teléfono;</w:t>
+            </w:r>
+          </w:p>
+          <w:p>
+            <w:pPr>
+              <w:pStyle w:val="Standard"/>
+              <w:numPr>
+                <w:ilvl w:val="0"/>
+                <w:numId w:val="31"/>
+              </w:numPr>
+              <w:rPr>
+                <w:lang w:val="es-ES"/>
+              </w:rPr>
+            </w:pPr>
+            <w:proofErr w:type="spellStart"/>
+            <w:r>
+              <w:rPr>
+                <w:lang w:val="es-ES"/>
+              </w:rPr>
+              <w:t>private</w:t>
+            </w:r>
+            <w:proofErr w:type="spellEnd"/>
+            <w:r>
+              <w:rPr>
+                <w:lang w:val="es-ES"/>
+              </w:rPr>
+              <w:t xml:space="preserve"> </w:t>
+            </w:r>
+            <w:proofErr w:type="spellStart"/>
+            <w:r>
+              <w:rPr>
+                <w:lang w:val="es-ES"/>
+              </w:rPr>
+              <w:t>string</w:t>
+            </w:r>
+            <w:proofErr w:type="spellEnd"/>
+            <w:r>
+              <w:rPr>
+                <w:lang w:val="es-ES"/>
+              </w:rPr>
+              <w:t xml:space="preserve"> correo;</w:t>
+            </w:r>
+          </w:p>
+          <w:p>
+            <w:pPr>
+              <w:pStyle w:val="Standard"/>
+              <w:numPr>
+                <w:ilvl w:val="0"/>
+                <w:numId w:val="31"/>
+              </w:numPr>
+              <w:rPr>
+                <w:lang w:val="es-ES"/>
+              </w:rPr>
+            </w:pPr>
+            <w:r>
+              <w:rPr>
+                <w:lang w:val="es-ES"/>
+              </w:rPr>
+              <w:t xml:space="preserve">Métodos </w:t>
+            </w:r>
+            <w:proofErr w:type="spellStart"/>
+            <w:r>
+              <w:rPr>
+                <w:lang w:val="es-ES"/>
+              </w:rPr>
+              <w:t>get</w:t>
+            </w:r>
+            <w:proofErr w:type="spellEnd"/>
+            <w:r>
+              <w:rPr>
+                <w:lang w:val="es-ES"/>
+              </w:rPr>
+              <w:t>/set para cada atributo</w:t>
+            </w:r>
+          </w:p>
+          <w:p>
+            <w:pPr>
+              <w:pStyle w:val="Standard"/>
+              <w:numPr>
+                <w:ilvl w:val="0"/>
+                <w:numId w:val="31"/>
+              </w:numPr>
+              <w:rPr>
+                <w:lang w:val="es-ES"/>
+              </w:rPr>
+            </w:pPr>
+            <w:r>
+              <w:rPr>
+                <w:lang w:val="es-ES"/>
+              </w:rPr>
+              <w:t>Método obtener lista de empleados</w:t>
+            </w:r>
           </w:p>
         </w:tc>
       </w:tr>
       <w:tr>
+        <w:trPr>
+          <w:trHeight w:val="438"/>
+        </w:trPr>
         <w:tc>
           <w:tcPr>
-            <w:tcW w:w="3114" w:type="dxa"/>
+            <w:tcW w:w="3413" w:type="dxa"/>
             <w:tcBorders>
               <w:top w:val="single" w:sz="4" w:space="0" w:color="000000"/>
               <w:left w:val="single" w:sz="4" w:space="0" w:color="000000"/>
@@ -3178,11 +3574,20 @@
                 <w:lang w:val="es-ES"/>
               </w:rPr>
             </w:pPr>
+            <w:proofErr w:type="spellStart"/>
+            <w:r>
+              <w:rPr>
+                <w:lang w:val="es-ES"/>
+              </w:rPr>
+              <w:lastRenderedPageBreak/>
+              <w:t>clsAdministrador</w:t>
+            </w:r>
+            <w:proofErr w:type="spellEnd"/>
           </w:p>
         </w:tc>
         <w:tc>
           <w:tcPr>
-            <w:tcW w:w="3115" w:type="dxa"/>
+            <w:tcW w:w="3414" w:type="dxa"/>
             <w:tcBorders>
               <w:top w:val="single" w:sz="4" w:space="0" w:color="000000"/>
               <w:left w:val="single" w:sz="4" w:space="0" w:color="000000"/>
@@ -3204,11 +3609,29 @@
                 <w:lang w:val="es-ES"/>
               </w:rPr>
             </w:pPr>
+            <w:r>
+              <w:rPr>
+                <w:lang w:val="es-ES"/>
+              </w:rPr>
+              <w:t>R</w:t>
+            </w:r>
+            <w:r>
+              <w:rPr>
+                <w:lang w:val="es-ES"/>
+              </w:rPr>
+              <w:t>epresenta al usuario con rol de administrador, y hereda de la clase Usuario</w:t>
+            </w:r>
+            <w:r>
+              <w:rPr>
+                <w:lang w:val="es-ES"/>
+              </w:rPr>
+              <w:t>.</w:t>
+            </w:r>
           </w:p>
         </w:tc>
         <w:tc>
           <w:tcPr>
-            <w:tcW w:w="3115" w:type="dxa"/>
+            <w:tcW w:w="3658" w:type="dxa"/>
             <w:tcBorders>
               <w:top w:val="single" w:sz="4" w:space="0" w:color="000000"/>
               <w:left w:val="single" w:sz="4" w:space="0" w:color="000000"/>
@@ -3226,6 +3649,115 @@
           <w:p>
             <w:pPr>
               <w:pStyle w:val="Standard"/>
+              <w:numPr>
+                <w:ilvl w:val="0"/>
+                <w:numId w:val="32"/>
+              </w:numPr>
+              <w:rPr>
+                <w:lang w:val="es-ES"/>
+              </w:rPr>
+            </w:pPr>
+            <w:r>
+              <w:rPr>
+                <w:lang w:val="es-ES"/>
+              </w:rPr>
+              <w:t>Método agregar empleado</w:t>
+            </w:r>
+          </w:p>
+          <w:p>
+            <w:pPr>
+              <w:pStyle w:val="Standard"/>
+              <w:numPr>
+                <w:ilvl w:val="0"/>
+                <w:numId w:val="32"/>
+              </w:numPr>
+              <w:rPr>
+                <w:lang w:val="es-ES"/>
+              </w:rPr>
+            </w:pPr>
+            <w:r>
+              <w:rPr>
+                <w:lang w:val="es-ES"/>
+              </w:rPr>
+              <w:t>Método modificar empleado</w:t>
+            </w:r>
+          </w:p>
+          <w:p>
+            <w:pPr>
+              <w:pStyle w:val="Standard"/>
+              <w:numPr>
+                <w:ilvl w:val="0"/>
+                <w:numId w:val="32"/>
+              </w:numPr>
+              <w:rPr>
+                <w:lang w:val="es-ES"/>
+              </w:rPr>
+            </w:pPr>
+            <w:r>
+              <w:rPr>
+                <w:lang w:val="es-ES"/>
+              </w:rPr>
+              <w:t>Método eliminar empleado</w:t>
+            </w:r>
+          </w:p>
+          <w:p>
+            <w:pPr>
+              <w:pStyle w:val="Standard"/>
+              <w:numPr>
+                <w:ilvl w:val="0"/>
+                <w:numId w:val="32"/>
+              </w:numPr>
+              <w:rPr>
+                <w:lang w:val="es-ES"/>
+              </w:rPr>
+            </w:pPr>
+            <w:r>
+              <w:rPr>
+                <w:lang w:val="es-ES"/>
+              </w:rPr>
+              <w:t>Método agregar producto</w:t>
+            </w:r>
+          </w:p>
+          <w:p>
+            <w:pPr>
+              <w:pStyle w:val="Standard"/>
+              <w:numPr>
+                <w:ilvl w:val="0"/>
+                <w:numId w:val="32"/>
+              </w:numPr>
+              <w:rPr>
+                <w:lang w:val="es-ES"/>
+              </w:rPr>
+            </w:pPr>
+            <w:r>
+              <w:rPr>
+                <w:lang w:val="es-ES"/>
+              </w:rPr>
+              <w:t>Método modificar producto</w:t>
+            </w:r>
+          </w:p>
+          <w:p>
+            <w:pPr>
+              <w:pStyle w:val="Standard"/>
+              <w:numPr>
+                <w:ilvl w:val="0"/>
+                <w:numId w:val="32"/>
+              </w:numPr>
+              <w:rPr>
+                <w:lang w:val="es-ES"/>
+              </w:rPr>
+            </w:pPr>
+            <w:r>
+              <w:rPr>
+                <w:lang w:val="es-ES"/>
+              </w:rPr>
+              <w:t>Método eliminar producto</w:t>
+            </w:r>
+          </w:p>
+          <w:p>
+            <w:pPr>
+              <w:pStyle w:val="Standard"/>
+              <w:ind w:left="720"/>
               <w:rPr>
                 <w:lang w:val="es-ES"/>
               </w:rPr>
@@ -3234,9 +3766,12 @@
         </w:tc>
       </w:tr>
       <w:tr>
+        <w:trPr>
+          <w:trHeight w:val="438"/>
+        </w:trPr>
         <w:tc>
           <w:tcPr>
-            <w:tcW w:w="3114" w:type="dxa"/>
+            <w:tcW w:w="3413" w:type="dxa"/>
             <w:tcBorders>
               <w:top w:val="single" w:sz="4" w:space="0" w:color="000000"/>
               <w:left w:val="single" w:sz="4" w:space="0" w:color="000000"/>
@@ -3258,11 +3793,19 @@
                 <w:lang w:val="es-ES"/>
               </w:rPr>
             </w:pPr>
+            <w:proofErr w:type="spellStart"/>
+            <w:r>
+              <w:rPr>
+                <w:lang w:val="es-ES"/>
+              </w:rPr>
+              <w:t>clsProducto</w:t>
+            </w:r>
+            <w:proofErr w:type="spellEnd"/>
           </w:p>
         </w:tc>
         <w:tc>
           <w:tcPr>
-            <w:tcW w:w="3115" w:type="dxa"/>
+            <w:tcW w:w="3414" w:type="dxa"/>
             <w:tcBorders>
               <w:top w:val="single" w:sz="4" w:space="0" w:color="000000"/>
               <w:left w:val="single" w:sz="4" w:space="0" w:color="000000"/>
@@ -3284,11 +3827,29 @@
                 <w:lang w:val="es-ES"/>
               </w:rPr>
             </w:pPr>
+            <w:r>
+              <w:rPr>
+                <w:lang w:val="es-ES"/>
+              </w:rPr>
+              <w:t>R</w:t>
+            </w:r>
+            <w:r>
+              <w:rPr>
+                <w:lang w:val="es-ES"/>
+              </w:rPr>
+              <w:t>epresenta a los productos que la tienda vende</w:t>
+            </w:r>
+            <w:r>
+              <w:rPr>
+                <w:lang w:val="es-ES"/>
+              </w:rPr>
+              <w:t>.</w:t>
+            </w:r>
           </w:p>
         </w:tc>
         <w:tc>
           <w:tcPr>
-            <w:tcW w:w="3115" w:type="dxa"/>
+            <w:tcW w:w="3658" w:type="dxa"/>
             <w:tcBorders>
               <w:top w:val="single" w:sz="4" w:space="0" w:color="000000"/>
               <w:left w:val="single" w:sz="4" w:space="0" w:color="000000"/>
@@ -3306,17 +3867,306 @@
           <w:p>
             <w:pPr>
               <w:pStyle w:val="Standard"/>
+              <w:numPr>
+                <w:ilvl w:val="0"/>
+                <w:numId w:val="33"/>
+              </w:numPr>
               <w:rPr>
                 <w:lang w:val="es-ES"/>
               </w:rPr>
             </w:pPr>
+            <w:proofErr w:type="spellStart"/>
+            <w:r>
+              <w:rPr>
+                <w:lang w:val="es-ES"/>
+              </w:rPr>
+              <w:t>private</w:t>
+            </w:r>
+            <w:proofErr w:type="spellEnd"/>
+            <w:r>
+              <w:rPr>
+                <w:lang w:val="es-ES"/>
+              </w:rPr>
+              <w:t xml:space="preserve"> </w:t>
+            </w:r>
+            <w:proofErr w:type="spellStart"/>
+            <w:r>
+              <w:rPr>
+                <w:lang w:val="es-ES"/>
+              </w:rPr>
+              <w:t>string</w:t>
+            </w:r>
+            <w:proofErr w:type="spellEnd"/>
+            <w:r>
+              <w:rPr>
+                <w:lang w:val="es-ES"/>
+              </w:rPr>
+              <w:t xml:space="preserve"> nombre</w:t>
+            </w:r>
+            <w:r>
+              <w:rPr>
+                <w:lang w:val="es-ES"/>
+              </w:rPr>
+              <w:t>;</w:t>
+            </w:r>
+          </w:p>
+          <w:p>
+            <w:pPr>
+              <w:pStyle w:val="Standard"/>
+              <w:numPr>
+                <w:ilvl w:val="0"/>
+                <w:numId w:val="33"/>
+              </w:numPr>
+              <w:rPr>
+                <w:lang w:val="es-ES"/>
+              </w:rPr>
+            </w:pPr>
+            <w:proofErr w:type="spellStart"/>
+            <w:r>
+              <w:rPr>
+                <w:lang w:val="es-ES"/>
+              </w:rPr>
+              <w:t>private</w:t>
+            </w:r>
+            <w:proofErr w:type="spellEnd"/>
+            <w:r>
+              <w:rPr>
+                <w:lang w:val="es-ES"/>
+              </w:rPr>
+              <w:t xml:space="preserve"> </w:t>
+            </w:r>
+            <w:proofErr w:type="spellStart"/>
+            <w:r>
+              <w:rPr>
+                <w:lang w:val="es-ES"/>
+              </w:rPr>
+              <w:t>string</w:t>
+            </w:r>
+            <w:proofErr w:type="spellEnd"/>
+            <w:r>
+              <w:rPr>
+                <w:lang w:val="es-ES"/>
+              </w:rPr>
+              <w:t xml:space="preserve"> descripción</w:t>
+            </w:r>
+            <w:r>
+              <w:rPr>
+                <w:lang w:val="es-ES"/>
+              </w:rPr>
+              <w:t>;</w:t>
+            </w:r>
+          </w:p>
+          <w:p>
+            <w:pPr>
+              <w:pStyle w:val="Standard"/>
+              <w:numPr>
+                <w:ilvl w:val="0"/>
+                <w:numId w:val="33"/>
+              </w:numPr>
+              <w:rPr>
+                <w:lang w:val="es-ES"/>
+              </w:rPr>
+            </w:pPr>
+            <w:proofErr w:type="spellStart"/>
+            <w:r>
+              <w:rPr>
+                <w:lang w:val="es-ES"/>
+              </w:rPr>
+              <w:t>private</w:t>
+            </w:r>
+            <w:proofErr w:type="spellEnd"/>
+            <w:r>
+              <w:rPr>
+                <w:lang w:val="es-ES"/>
+              </w:rPr>
+              <w:t xml:space="preserve"> </w:t>
+            </w:r>
+            <w:proofErr w:type="spellStart"/>
+            <w:r>
+              <w:rPr>
+                <w:lang w:val="es-ES"/>
+              </w:rPr>
+              <w:t>float</w:t>
+            </w:r>
+            <w:proofErr w:type="spellEnd"/>
+            <w:r>
+              <w:rPr>
+                <w:lang w:val="es-ES"/>
+              </w:rPr>
+              <w:t xml:space="preserve"> precio</w:t>
+            </w:r>
+            <w:r>
+              <w:rPr>
+                <w:lang w:val="es-ES"/>
+              </w:rPr>
+              <w:t>;</w:t>
+            </w:r>
+          </w:p>
+          <w:p>
+            <w:pPr>
+              <w:pStyle w:val="Standard"/>
+              <w:numPr>
+                <w:ilvl w:val="0"/>
+                <w:numId w:val="33"/>
+              </w:numPr>
+              <w:rPr>
+                <w:lang w:val="es-ES"/>
+              </w:rPr>
+            </w:pPr>
+            <w:proofErr w:type="spellStart"/>
+            <w:r>
+              <w:rPr>
+                <w:lang w:val="es-ES"/>
+              </w:rPr>
+              <w:t>private</w:t>
+            </w:r>
+            <w:proofErr w:type="spellEnd"/>
+            <w:r>
+              <w:rPr>
+                <w:lang w:val="es-ES"/>
+              </w:rPr>
+              <w:t xml:space="preserve"> </w:t>
+            </w:r>
+            <w:proofErr w:type="spellStart"/>
+            <w:r>
+              <w:rPr>
+                <w:lang w:val="es-ES"/>
+              </w:rPr>
+              <w:t>int</w:t>
+            </w:r>
+            <w:proofErr w:type="spellEnd"/>
+            <w:r>
+              <w:rPr>
+                <w:lang w:val="es-ES"/>
+              </w:rPr>
+              <w:t xml:space="preserve"> cantidad en stock</w:t>
+            </w:r>
+            <w:r>
+              <w:rPr>
+                <w:lang w:val="es-ES"/>
+              </w:rPr>
+              <w:t>;</w:t>
+            </w:r>
+          </w:p>
+          <w:p>
+            <w:pPr>
+              <w:pStyle w:val="Standard"/>
+              <w:numPr>
+                <w:ilvl w:val="0"/>
+                <w:numId w:val="33"/>
+              </w:numPr>
+              <w:rPr>
+                <w:lang w:val="es-ES"/>
+              </w:rPr>
+            </w:pPr>
+            <w:r>
+              <w:rPr>
+                <w:lang w:val="es-ES"/>
+              </w:rPr>
+              <w:t xml:space="preserve">Método </w:t>
+            </w:r>
+            <w:proofErr w:type="spellStart"/>
+            <w:r>
+              <w:rPr>
+                <w:lang w:val="es-ES"/>
+              </w:rPr>
+              <w:t>get</w:t>
+            </w:r>
+            <w:proofErr w:type="spellEnd"/>
+            <w:r>
+              <w:rPr>
+                <w:lang w:val="es-ES"/>
+              </w:rPr>
+              <w:t>/set para cada atributo</w:t>
+            </w:r>
+          </w:p>
+          <w:p>
+            <w:pPr>
+              <w:pStyle w:val="Standard"/>
+              <w:numPr>
+                <w:ilvl w:val="0"/>
+                <w:numId w:val="33"/>
+              </w:numPr>
+              <w:rPr>
+                <w:lang w:val="es-ES"/>
+              </w:rPr>
+            </w:pPr>
+            <w:r>
+              <w:rPr>
+                <w:lang w:val="es-ES"/>
+              </w:rPr>
+              <w:t>Método agregar producto</w:t>
+            </w:r>
+          </w:p>
+          <w:p>
+            <w:pPr>
+              <w:pStyle w:val="Standard"/>
+              <w:numPr>
+                <w:ilvl w:val="0"/>
+                <w:numId w:val="33"/>
+              </w:numPr>
+              <w:rPr>
+                <w:lang w:val="es-ES"/>
+              </w:rPr>
+            </w:pPr>
+            <w:r>
+              <w:rPr>
+                <w:lang w:val="es-ES"/>
+              </w:rPr>
+              <w:t>Método modificar producto</w:t>
+            </w:r>
+          </w:p>
+          <w:p>
+            <w:pPr>
+              <w:pStyle w:val="Standard"/>
+              <w:numPr>
+                <w:ilvl w:val="0"/>
+                <w:numId w:val="33"/>
+              </w:numPr>
+              <w:rPr>
+                <w:lang w:val="es-ES"/>
+              </w:rPr>
+            </w:pPr>
+            <w:r>
+              <w:rPr>
+                <w:lang w:val="es-ES"/>
+              </w:rPr>
+              <w:t xml:space="preserve">Método </w:t>
+            </w:r>
+            <w:r>
+              <w:rPr>
+                <w:lang w:val="es-ES"/>
+              </w:rPr>
+              <w:t>eliminar producto</w:t>
+            </w:r>
+          </w:p>
+          <w:p>
+            <w:pPr>
+              <w:pStyle w:val="Standard"/>
+              <w:numPr>
+                <w:ilvl w:val="0"/>
+                <w:numId w:val="33"/>
+              </w:numPr>
+              <w:rPr>
+                <w:lang w:val="es-ES"/>
+              </w:rPr>
+            </w:pPr>
+            <w:r>
+              <w:rPr>
+                <w:lang w:val="es-ES"/>
+              </w:rPr>
+              <w:t>Método obtener lista de productos</w:t>
+            </w:r>
           </w:p>
         </w:tc>
       </w:tr>
       <w:tr>
+        <w:trPr>
+          <w:trHeight w:val="448"/>
+        </w:trPr>
         <w:tc>
           <w:tcPr>
-            <w:tcW w:w="3114" w:type="dxa"/>
+            <w:tcW w:w="3413" w:type="dxa"/>
             <w:tcBorders>
               <w:top w:val="single" w:sz="4" w:space="0" w:color="000000"/>
               <w:left w:val="single" w:sz="4" w:space="0" w:color="000000"/>
@@ -3338,11 +4188,19 @@
                 <w:lang w:val="es-ES"/>
               </w:rPr>
             </w:pPr>
+            <w:proofErr w:type="spellStart"/>
+            <w:r>
+              <w:rPr>
+                <w:lang w:val="es-ES"/>
+              </w:rPr>
+              <w:t>clsVenta</w:t>
+            </w:r>
+            <w:proofErr w:type="spellEnd"/>
           </w:p>
         </w:tc>
         <w:tc>
           <w:tcPr>
-            <w:tcW w:w="3115" w:type="dxa"/>
+            <w:tcW w:w="3414" w:type="dxa"/>
             <w:tcBorders>
               <w:top w:val="single" w:sz="4" w:space="0" w:color="000000"/>
               <w:left w:val="single" w:sz="4" w:space="0" w:color="000000"/>
@@ -3364,11 +4222,29 @@
                 <w:lang w:val="es-ES"/>
               </w:rPr>
             </w:pPr>
+            <w:r>
+              <w:rPr>
+                <w:lang w:val="es-ES"/>
+              </w:rPr>
+              <w:t>R</w:t>
+            </w:r>
+            <w:r>
+              <w:rPr>
+                <w:lang w:val="es-ES"/>
+              </w:rPr>
+              <w:t>epresenta las ventas realizadas por la tienda</w:t>
+            </w:r>
+            <w:r>
+              <w:rPr>
+                <w:lang w:val="es-ES"/>
+              </w:rPr>
+              <w:t>, y hereda de la clase Producto</w:t>
+            </w:r>
           </w:p>
         </w:tc>
         <w:tc>
           <w:tcPr>
-            <w:tcW w:w="3115" w:type="dxa"/>
+            <w:tcW w:w="3658" w:type="dxa"/>
             <w:tcBorders>
               <w:top w:val="single" w:sz="4" w:space="0" w:color="000000"/>
               <w:left w:val="single" w:sz="4" w:space="0" w:color="000000"/>
@@ -3386,14 +4262,258 @@
           <w:p>
             <w:pPr>
               <w:pStyle w:val="Standard"/>
+              <w:numPr>
+                <w:ilvl w:val="0"/>
+                <w:numId w:val="34"/>
+              </w:numPr>
               <w:rPr>
                 <w:lang w:val="es-ES"/>
               </w:rPr>
             </w:pPr>
+            <w:proofErr w:type="spellStart"/>
+            <w:r>
+              <w:rPr>
+                <w:lang w:val="es-ES"/>
+              </w:rPr>
+              <w:t>private</w:t>
+            </w:r>
+            <w:proofErr w:type="spellEnd"/>
+            <w:r>
+              <w:rPr>
+                <w:lang w:val="es-ES"/>
+              </w:rPr>
+              <w:t xml:space="preserve"> </w:t>
+            </w:r>
+            <w:proofErr w:type="spellStart"/>
+            <w:r>
+              <w:rPr>
+                <w:lang w:val="es-ES"/>
+              </w:rPr>
+              <w:t>string</w:t>
+            </w:r>
+            <w:proofErr w:type="spellEnd"/>
+            <w:r>
+              <w:rPr>
+                <w:lang w:val="es-ES"/>
+              </w:rPr>
+              <w:t xml:space="preserve"> fecha;</w:t>
+            </w:r>
+          </w:p>
+          <w:p>
+            <w:pPr>
+              <w:pStyle w:val="Standard"/>
+              <w:numPr>
+                <w:ilvl w:val="0"/>
+                <w:numId w:val="34"/>
+              </w:numPr>
+              <w:rPr>
+                <w:lang w:val="es-ES"/>
+              </w:rPr>
+            </w:pPr>
+            <w:proofErr w:type="spellStart"/>
+            <w:r>
+              <w:rPr>
+                <w:lang w:val="es-ES"/>
+              </w:rPr>
+              <w:t>private</w:t>
+            </w:r>
+            <w:proofErr w:type="spellEnd"/>
+            <w:r>
+              <w:rPr>
+                <w:lang w:val="es-ES"/>
+              </w:rPr>
+              <w:t xml:space="preserve"> </w:t>
+            </w:r>
+            <w:proofErr w:type="spellStart"/>
+            <w:r>
+              <w:rPr>
+                <w:lang w:val="es-ES"/>
+              </w:rPr>
+              <w:t>string</w:t>
+            </w:r>
+            <w:proofErr w:type="spellEnd"/>
+            <w:r>
+              <w:rPr>
+                <w:lang w:val="es-ES"/>
+              </w:rPr>
+              <w:t xml:space="preserve"> producto vendido;</w:t>
+            </w:r>
+          </w:p>
+          <w:p>
+            <w:pPr>
+              <w:pStyle w:val="Standard"/>
+              <w:numPr>
+                <w:ilvl w:val="0"/>
+                <w:numId w:val="34"/>
+              </w:numPr>
+              <w:rPr>
+                <w:lang w:val="es-ES"/>
+              </w:rPr>
+            </w:pPr>
+            <w:proofErr w:type="spellStart"/>
+            <w:r>
+              <w:rPr>
+                <w:lang w:val="es-ES"/>
+              </w:rPr>
+              <w:t>private</w:t>
+            </w:r>
+            <w:proofErr w:type="spellEnd"/>
+            <w:r>
+              <w:rPr>
+                <w:lang w:val="es-ES"/>
+              </w:rPr>
+              <w:t xml:space="preserve"> </w:t>
+            </w:r>
+            <w:proofErr w:type="spellStart"/>
+            <w:r>
+              <w:rPr>
+                <w:lang w:val="es-ES"/>
+              </w:rPr>
+              <w:t>int</w:t>
+            </w:r>
+            <w:proofErr w:type="spellEnd"/>
+            <w:r>
+              <w:rPr>
+                <w:lang w:val="es-ES"/>
+              </w:rPr>
+              <w:t xml:space="preserve"> cantidad;</w:t>
+            </w:r>
+          </w:p>
+          <w:p>
+            <w:pPr>
+              <w:pStyle w:val="Standard"/>
+              <w:numPr>
+                <w:ilvl w:val="0"/>
+                <w:numId w:val="34"/>
+              </w:numPr>
+              <w:rPr>
+                <w:lang w:val="es-ES"/>
+              </w:rPr>
+            </w:pPr>
+            <w:proofErr w:type="spellStart"/>
+            <w:r>
+              <w:rPr>
+                <w:lang w:val="es-ES"/>
+              </w:rPr>
+              <w:t>private</w:t>
+            </w:r>
+            <w:proofErr w:type="spellEnd"/>
+            <w:r>
+              <w:rPr>
+                <w:lang w:val="es-ES"/>
+              </w:rPr>
+              <w:t xml:space="preserve"> </w:t>
+            </w:r>
+            <w:proofErr w:type="spellStart"/>
+            <w:r>
+              <w:rPr>
+                <w:lang w:val="es-ES"/>
+              </w:rPr>
+              <w:t>int</w:t>
+            </w:r>
+            <w:proofErr w:type="spellEnd"/>
+            <w:r>
+              <w:rPr>
+                <w:lang w:val="es-ES"/>
+              </w:rPr>
+              <w:t xml:space="preserve"> precio de venta;</w:t>
+            </w:r>
+          </w:p>
+          <w:p>
+            <w:pPr>
+              <w:pStyle w:val="Standard"/>
+              <w:numPr>
+                <w:ilvl w:val="0"/>
+                <w:numId w:val="34"/>
+              </w:numPr>
+              <w:rPr>
+                <w:lang w:val="es-ES"/>
+              </w:rPr>
+            </w:pPr>
+            <w:r>
+              <w:rPr>
+                <w:lang w:val="es-ES"/>
+              </w:rPr>
+              <w:t xml:space="preserve">Método </w:t>
+            </w:r>
+            <w:proofErr w:type="spellStart"/>
+            <w:r>
+              <w:rPr>
+                <w:lang w:val="es-ES"/>
+              </w:rPr>
+              <w:t>get</w:t>
+            </w:r>
+            <w:proofErr w:type="spellEnd"/>
+            <w:r>
+              <w:rPr>
+                <w:lang w:val="es-ES"/>
+              </w:rPr>
+              <w:t>/set para cada atributo</w:t>
+            </w:r>
+          </w:p>
+          <w:p>
+            <w:pPr>
+              <w:pStyle w:val="Standard"/>
+              <w:numPr>
+                <w:ilvl w:val="0"/>
+                <w:numId w:val="34"/>
+              </w:numPr>
+              <w:rPr>
+                <w:lang w:val="es-ES"/>
+              </w:rPr>
+            </w:pPr>
+            <w:r>
+              <w:rPr>
+                <w:lang w:val="es-ES"/>
+              </w:rPr>
+              <w:t>Método registrar venta</w:t>
+            </w:r>
+          </w:p>
+          <w:p>
+            <w:pPr>
+              <w:pStyle w:val="Standard"/>
+              <w:numPr>
+                <w:ilvl w:val="0"/>
+                <w:numId w:val="34"/>
+              </w:numPr>
+              <w:rPr>
+                <w:lang w:val="es-ES"/>
+              </w:rPr>
+            </w:pPr>
+            <w:r>
+              <w:rPr>
+                <w:lang w:val="es-ES"/>
+              </w:rPr>
+              <w:t>Método Obtener lista de ventas</w:t>
+            </w:r>
           </w:p>
         </w:tc>
       </w:tr>
     </w:tbl>
+    <w:p>
+      <w:pPr>
+        <w:pStyle w:val="Standard"/>
+      </w:pPr>
+    </w:p>
+    <w:p>
+      <w:pPr>
+        <w:pStyle w:val="Standard"/>
+        <w:rPr>
+          <w:lang w:val="es-ES"/>
+        </w:rPr>
+      </w:pPr>
+    </w:p>
+    <w:p>
+      <w:pPr>
+        <w:pStyle w:val="Descripcin"/>
+        <w:keepNext/>
+      </w:pPr>
+      <w:bookmarkStart w:id="11" w:name="_Toc126998478"/>
+      <w:r>
+        <w:t>Tabla 1 Definición de las clases</w:t>
+      </w:r>
+      <w:bookmarkEnd w:id="11"/>
+    </w:p>
     <w:p>
       <w:pPr>
         <w:pStyle w:val="Standard"/>
@@ -5699,6 +6819,119 @@
     </w:lvl>
   </w:abstractNum>
   <w:abstractNum w:abstractNumId="15" w15:restartNumberingAfterBreak="0">
+    <w:nsid w:val="35E01D6F"/>
+    <w:multiLevelType w:val="hybridMultilevel"/>
+    <w:tmpl w:val="AD84252C"/>
+    <w:lvl w:ilvl="0" w:tplc="0C0A0001">
+      <w:start w:val="1"/>
+      <w:numFmt w:val="bullet"/>
+      <w:lvlText w:val=""/>
+      <w:lvlJc w:val="left"/>
+      <w:pPr>
+        <w:ind w:left="720" w:hanging="360"/>
+      </w:pPr>
+      <w:rPr>
+        <w:rFonts w:ascii="Symbol" w:hAnsi="Symbol" w:hint="default"/>
+      </w:rPr>
+    </w:lvl>
+    <w:lvl w:ilvl="1" w:tplc="0C0A0003" w:tentative="1">
+      <w:start w:val="1"/>
+      <w:numFmt w:val="bullet"/>
+      <w:lvlText w:val="o"/>
+      <w:lvlJc w:val="left"/>
+      <w:pPr>
+        <w:ind w:left="1440" w:hanging="360"/>
+      </w:pPr>
+      <w:rPr>
+        <w:rFonts w:ascii="Courier New" w:hAnsi="Courier New" w:cs="Courier New" w:hint="default"/>
+      </w:rPr>
+    </w:lvl>
+    <w:lvl w:ilvl="2" w:tplc="0C0A0005" w:tentative="1">
+      <w:start w:val="1"/>
+      <w:numFmt w:val="bullet"/>
+      <w:lvlText w:val=""/>
+      <w:lvlJc w:val="left"/>
+      <w:pPr>
+        <w:ind w:left="2160" w:hanging="360"/>
+      </w:pPr>
+      <w:rPr>
+        <w:rFonts w:ascii="Wingdings" w:hAnsi="Wingdings" w:hint="default"/>
+      </w:rPr>
+    </w:lvl>
+    <w:lvl w:ilvl="3" w:tplc="0C0A0001" w:tentative="1">
+      <w:start w:val="1"/>
+      <w:numFmt w:val="bullet"/>
+      <w:lvlText w:val=""/>
+      <w:lvlJc w:val="left"/>
+      <w:pPr>
+        <w:ind w:left="2880" w:hanging="360"/>
+      </w:pPr>
+      <w:rPr>
+        <w:rFonts w:ascii="Symbol" w:hAnsi="Symbol" w:hint="default"/>
+      </w:rPr>
+    </w:lvl>
+    <w:lvl w:ilvl="4" w:tplc="0C0A0003" w:tentative="1">
+      <w:start w:val="1"/>
+      <w:numFmt w:val="bullet"/>
+      <w:lvlText w:val="o"/>
+      <w:lvlJc w:val="left"/>
+      <w:pPr>
+        <w:ind w:left="3600" w:hanging="360"/>
+      </w:pPr>
+      <w:rPr>
+        <w:rFonts w:ascii="Courier New" w:hAnsi="Courier New" w:cs="Courier New" w:hint="default"/>
+      </w:rPr>
+    </w:lvl>
+    <w:lvl w:ilvl="5" w:tplc="0C0A0005" w:tentative="1">
+      <w:start w:val="1"/>
+      <w:numFmt w:val="bullet"/>
+      <w:lvlText w:val=""/>
+      <w:lvlJc w:val="left"/>
+      <w:pPr>
+        <w:ind w:left="4320" w:hanging="360"/>
+      </w:pPr>
+      <w:rPr>
+        <w:rFonts w:ascii="Wingdings" w:hAnsi="Wingdings" w:hint="default"/>
+      </w:rPr>
+    </w:lvl>
+    <w:lvl w:ilvl="6" w:tplc="0C0A0001" w:tentative="1">
+      <w:start w:val="1"/>
+      <w:numFmt w:val="bullet"/>
+      <w:lvlText w:val=""/>
+      <w:lvlJc w:val="left"/>
+      <w:pPr>
+        <w:ind w:left="5040" w:hanging="360"/>
+      </w:pPr>
+      <w:rPr>
+        <w:rFonts w:ascii="Symbol" w:hAnsi="Symbol" w:hint="default"/>
+      </w:rPr>
+    </w:lvl>
+    <w:lvl w:ilvl="7" w:tplc="0C0A0003" w:tentative="1">
+      <w:start w:val="1"/>
+      <w:numFmt w:val="bullet"/>
+      <w:lvlText w:val="o"/>
+      <w:lvlJc w:val="left"/>
+      <w:pPr>
+        <w:ind w:left="5760" w:hanging="360"/>
+      </w:pPr>
+      <w:rPr>
+        <w:rFonts w:ascii="Courier New" w:hAnsi="Courier New" w:cs="Courier New" w:hint="default"/>
+      </w:rPr>
+    </w:lvl>
+    <w:lvl w:ilvl="8" w:tplc="0C0A0005" w:tentative="1">
+      <w:start w:val="1"/>
+      <w:numFmt w:val="bullet"/>
+      <w:lvlText w:val=""/>
+      <w:lvlJc w:val="left"/>
+      <w:pPr>
+        <w:ind w:left="6480" w:hanging="360"/>
+      </w:pPr>
+      <w:rPr>
+        <w:rFonts w:ascii="Wingdings" w:hAnsi="Wingdings" w:hint="default"/>
+      </w:rPr>
+    </w:lvl>
+  </w:abstractNum>
+  <w:abstractNum w:abstractNumId="16" w15:restartNumberingAfterBreak="0">
     <w:nsid w:val="362E33A6"/>
     <w:multiLevelType w:val="multilevel"/>
     <w:tmpl w:val="65E0AC48"/>
@@ -5792,7 +7025,7 @@
       <w:lvlJc w:val="left"/>
     </w:lvl>
   </w:abstractNum>
-  <w:abstractNum w:abstractNumId="16" w15:restartNumberingAfterBreak="0">
+  <w:abstractNum w:abstractNumId="17" w15:restartNumberingAfterBreak="0">
     <w:nsid w:val="37DF267C"/>
     <w:multiLevelType w:val="multilevel"/>
     <w:tmpl w:val="566E23AE"/>
@@ -5879,7 +7112,7 @@
       </w:pPr>
     </w:lvl>
   </w:abstractNum>
-  <w:abstractNum w:abstractNumId="17" w15:restartNumberingAfterBreak="0">
+  <w:abstractNum w:abstractNumId="18" w15:restartNumberingAfterBreak="0">
     <w:nsid w:val="38E616EA"/>
     <w:multiLevelType w:val="multilevel"/>
     <w:tmpl w:val="8D20904C"/>
@@ -5991,7 +7224,7 @@
       </w:pPr>
     </w:lvl>
   </w:abstractNum>
-  <w:abstractNum w:abstractNumId="18" w15:restartNumberingAfterBreak="0">
+  <w:abstractNum w:abstractNumId="19" w15:restartNumberingAfterBreak="0">
     <w:nsid w:val="446B7684"/>
     <w:multiLevelType w:val="multilevel"/>
     <w:tmpl w:val="0B4CDE10"/>
@@ -6103,7 +7336,7 @@
       </w:pPr>
     </w:lvl>
   </w:abstractNum>
-  <w:abstractNum w:abstractNumId="19" w15:restartNumberingAfterBreak="0">
+  <w:abstractNum w:abstractNumId="20" w15:restartNumberingAfterBreak="0">
     <w:nsid w:val="47F00B29"/>
     <w:multiLevelType w:val="multilevel"/>
     <w:tmpl w:val="A648AD9E"/>
@@ -6181,7 +7414,120 @@
       </w:pPr>
     </w:lvl>
   </w:abstractNum>
-  <w:abstractNum w:abstractNumId="20" w15:restartNumberingAfterBreak="0">
+  <w:abstractNum w:abstractNumId="21" w15:restartNumberingAfterBreak="0">
+    <w:nsid w:val="4BBB7723"/>
+    <w:multiLevelType w:val="hybridMultilevel"/>
+    <w:tmpl w:val="87900726"/>
+    <w:lvl w:ilvl="0" w:tplc="0C0A0001">
+      <w:start w:val="1"/>
+      <w:numFmt w:val="bullet"/>
+      <w:lvlText w:val=""/>
+      <w:lvlJc w:val="left"/>
+      <w:pPr>
+        <w:ind w:left="720" w:hanging="360"/>
+      </w:pPr>
+      <w:rPr>
+        <w:rFonts w:ascii="Symbol" w:hAnsi="Symbol" w:hint="default"/>
+      </w:rPr>
+    </w:lvl>
+    <w:lvl w:ilvl="1" w:tplc="0C0A0003" w:tentative="1">
+      <w:start w:val="1"/>
+      <w:numFmt w:val="bullet"/>
+      <w:lvlText w:val="o"/>
+      <w:lvlJc w:val="left"/>
+      <w:pPr>
+        <w:ind w:left="1440" w:hanging="360"/>
+      </w:pPr>
+      <w:rPr>
+        <w:rFonts w:ascii="Courier New" w:hAnsi="Courier New" w:cs="Courier New" w:hint="default"/>
+      </w:rPr>
+    </w:lvl>
+    <w:lvl w:ilvl="2" w:tplc="0C0A0005" w:tentative="1">
+      <w:start w:val="1"/>
+      <w:numFmt w:val="bullet"/>
+      <w:lvlText w:val=""/>
+      <w:lvlJc w:val="left"/>
+      <w:pPr>
+        <w:ind w:left="2160" w:hanging="360"/>
+      </w:pPr>
+      <w:rPr>
+        <w:rFonts w:ascii="Wingdings" w:hAnsi="Wingdings" w:hint="default"/>
+      </w:rPr>
+    </w:lvl>
+    <w:lvl w:ilvl="3" w:tplc="0C0A0001" w:tentative="1">
+      <w:start w:val="1"/>
+      <w:numFmt w:val="bullet"/>
+      <w:lvlText w:val=""/>
+      <w:lvlJc w:val="left"/>
+      <w:pPr>
+        <w:ind w:left="2880" w:hanging="360"/>
+      </w:pPr>
+      <w:rPr>
+        <w:rFonts w:ascii="Symbol" w:hAnsi="Symbol" w:hint="default"/>
+      </w:rPr>
+    </w:lvl>
+    <w:lvl w:ilvl="4" w:tplc="0C0A0003" w:tentative="1">
+      <w:start w:val="1"/>
+      <w:numFmt w:val="bullet"/>
+      <w:lvlText w:val="o"/>
+      <w:lvlJc w:val="left"/>
+      <w:pPr>
+        <w:ind w:left="3600" w:hanging="360"/>
+      </w:pPr>
+      <w:rPr>
+        <w:rFonts w:ascii="Courier New" w:hAnsi="Courier New" w:cs="Courier New" w:hint="default"/>
+      </w:rPr>
+    </w:lvl>
+    <w:lvl w:ilvl="5" w:tplc="0C0A0005" w:tentative="1">
+      <w:start w:val="1"/>
+      <w:numFmt w:val="bullet"/>
+      <w:lvlText w:val=""/>
+      <w:lvlJc w:val="left"/>
+      <w:pPr>
+        <w:ind w:left="4320" w:hanging="360"/>
+      </w:pPr>
+      <w:rPr>
+        <w:rFonts w:ascii="Wingdings" w:hAnsi="Wingdings" w:hint="default"/>
+      </w:rPr>
+    </w:lvl>
+    <w:lvl w:ilvl="6" w:tplc="0C0A0001" w:tentative="1">
+      <w:start w:val="1"/>
+      <w:numFmt w:val="bullet"/>
+      <w:lvlText w:val=""/>
+      <w:lvlJc w:val="left"/>
+      <w:pPr>
+        <w:ind w:left="5040" w:hanging="360"/>
+      </w:pPr>
+      <w:rPr>
+        <w:rFonts w:ascii="Symbol" w:hAnsi="Symbol" w:hint="default"/>
+      </w:rPr>
+    </w:lvl>
+    <w:lvl w:ilvl="7" w:tplc="0C0A0003" w:tentative="1">
+      <w:start w:val="1"/>
+      <w:numFmt w:val="bullet"/>
+      <w:lvlText w:val="o"/>
+      <w:lvlJc w:val="left"/>
+      <w:pPr>
+        <w:ind w:left="5760" w:hanging="360"/>
+      </w:pPr>
+      <w:rPr>
+        <w:rFonts w:ascii="Courier New" w:hAnsi="Courier New" w:cs="Courier New" w:hint="default"/>
+      </w:rPr>
+    </w:lvl>
+    <w:lvl w:ilvl="8" w:tplc="0C0A0005" w:tentative="1">
+      <w:start w:val="1"/>
+      <w:numFmt w:val="bullet"/>
+      <w:lvlText w:val=""/>
+      <w:lvlJc w:val="left"/>
+      <w:pPr>
+        <w:ind w:left="6480" w:hanging="360"/>
+      </w:pPr>
+      <w:rPr>
+        <w:rFonts w:ascii="Wingdings" w:hAnsi="Wingdings" w:hint="default"/>
+      </w:rPr>
+    </w:lvl>
+  </w:abstractNum>
+  <w:abstractNum w:abstractNumId="22" w15:restartNumberingAfterBreak="0">
     <w:nsid w:val="56C878A7"/>
     <w:multiLevelType w:val="multilevel"/>
     <w:tmpl w:val="DECCE326"/>
@@ -6293,7 +7639,7 @@
       </w:pPr>
     </w:lvl>
   </w:abstractNum>
-  <w:abstractNum w:abstractNumId="21" w15:restartNumberingAfterBreak="0">
+  <w:abstractNum w:abstractNumId="23" w15:restartNumberingAfterBreak="0">
     <w:nsid w:val="56F427D5"/>
     <w:multiLevelType w:val="multilevel"/>
     <w:tmpl w:val="9F003C56"/>
@@ -6371,7 +7717,7 @@
       </w:pPr>
     </w:lvl>
   </w:abstractNum>
-  <w:abstractNum w:abstractNumId="22" w15:restartNumberingAfterBreak="0">
+  <w:abstractNum w:abstractNumId="24" w15:restartNumberingAfterBreak="0">
     <w:nsid w:val="66C31E06"/>
     <w:multiLevelType w:val="multilevel"/>
     <w:tmpl w:val="ED0EEACE"/>
@@ -6449,7 +7795,7 @@
       </w:pPr>
     </w:lvl>
   </w:abstractNum>
-  <w:abstractNum w:abstractNumId="23" w15:restartNumberingAfterBreak="0">
+  <w:abstractNum w:abstractNumId="25" w15:restartNumberingAfterBreak="0">
     <w:nsid w:val="67C651A3"/>
     <w:multiLevelType w:val="multilevel"/>
     <w:tmpl w:val="5B7E721A"/>
@@ -6536,7 +7882,7 @@
       </w:pPr>
     </w:lvl>
   </w:abstractNum>
-  <w:abstractNum w:abstractNumId="24" w15:restartNumberingAfterBreak="0">
+  <w:abstractNum w:abstractNumId="26" w15:restartNumberingAfterBreak="0">
     <w:nsid w:val="699258C3"/>
     <w:multiLevelType w:val="multilevel"/>
     <w:tmpl w:val="D3BEBFE4"/>
@@ -6648,7 +7994,233 @@
       </w:pPr>
     </w:lvl>
   </w:abstractNum>
-  <w:abstractNum w:abstractNumId="25" w15:restartNumberingAfterBreak="0">
+  <w:abstractNum w:abstractNumId="27" w15:restartNumberingAfterBreak="0">
+    <w:nsid w:val="69DF6615"/>
+    <w:multiLevelType w:val="hybridMultilevel"/>
+    <w:tmpl w:val="16BC95A6"/>
+    <w:lvl w:ilvl="0" w:tplc="0C0A0001">
+      <w:start w:val="1"/>
+      <w:numFmt w:val="bullet"/>
+      <w:lvlText w:val=""/>
+      <w:lvlJc w:val="left"/>
+      <w:pPr>
+        <w:ind w:left="720" w:hanging="360"/>
+      </w:pPr>
+      <w:rPr>
+        <w:rFonts w:ascii="Symbol" w:hAnsi="Symbol" w:hint="default"/>
+      </w:rPr>
+    </w:lvl>
+    <w:lvl w:ilvl="1" w:tplc="0C0A0003" w:tentative="1">
+      <w:start w:val="1"/>
+      <w:numFmt w:val="bullet"/>
+      <w:lvlText w:val="o"/>
+      <w:lvlJc w:val="left"/>
+      <w:pPr>
+        <w:ind w:left="1440" w:hanging="360"/>
+      </w:pPr>
+      <w:rPr>
+        <w:rFonts w:ascii="Courier New" w:hAnsi="Courier New" w:cs="Courier New" w:hint="default"/>
+      </w:rPr>
+    </w:lvl>
+    <w:lvl w:ilvl="2" w:tplc="0C0A0005" w:tentative="1">
+      <w:start w:val="1"/>
+      <w:numFmt w:val="bullet"/>
+      <w:lvlText w:val=""/>
+      <w:lvlJc w:val="left"/>
+      <w:pPr>
+        <w:ind w:left="2160" w:hanging="360"/>
+      </w:pPr>
+      <w:rPr>
+        <w:rFonts w:ascii="Wingdings" w:hAnsi="Wingdings" w:hint="default"/>
+      </w:rPr>
+    </w:lvl>
+    <w:lvl w:ilvl="3" w:tplc="0C0A0001" w:tentative="1">
+      <w:start w:val="1"/>
+      <w:numFmt w:val="bullet"/>
+      <w:lvlText w:val=""/>
+      <w:lvlJc w:val="left"/>
+      <w:pPr>
+        <w:ind w:left="2880" w:hanging="360"/>
+      </w:pPr>
+      <w:rPr>
+        <w:rFonts w:ascii="Symbol" w:hAnsi="Symbol" w:hint="default"/>
+      </w:rPr>
+    </w:lvl>
+    <w:lvl w:ilvl="4" w:tplc="0C0A0003" w:tentative="1">
+      <w:start w:val="1"/>
+      <w:numFmt w:val="bullet"/>
+      <w:lvlText w:val="o"/>
+      <w:lvlJc w:val="left"/>
+      <w:pPr>
+        <w:ind w:left="3600" w:hanging="360"/>
+      </w:pPr>
+      <w:rPr>
+        <w:rFonts w:ascii="Courier New" w:hAnsi="Courier New" w:cs="Courier New" w:hint="default"/>
+      </w:rPr>
+    </w:lvl>
+    <w:lvl w:ilvl="5" w:tplc="0C0A0005" w:tentative="1">
+      <w:start w:val="1"/>
+      <w:numFmt w:val="bullet"/>
+      <w:lvlText w:val=""/>
+      <w:lvlJc w:val="left"/>
+      <w:pPr>
+        <w:ind w:left="4320" w:hanging="360"/>
+      </w:pPr>
+      <w:rPr>
+        <w:rFonts w:ascii="Wingdings" w:hAnsi="Wingdings" w:hint="default"/>
+      </w:rPr>
+    </w:lvl>
+    <w:lvl w:ilvl="6" w:tplc="0C0A0001" w:tentative="1">
+      <w:start w:val="1"/>
+      <w:numFmt w:val="bullet"/>
+      <w:lvlText w:val=""/>
+      <w:lvlJc w:val="left"/>
+      <w:pPr>
+        <w:ind w:left="5040" w:hanging="360"/>
+      </w:pPr>
+      <w:rPr>
+        <w:rFonts w:ascii="Symbol" w:hAnsi="Symbol" w:hint="default"/>
+      </w:rPr>
+    </w:lvl>
+    <w:lvl w:ilvl="7" w:tplc="0C0A0003" w:tentative="1">
+      <w:start w:val="1"/>
+      <w:numFmt w:val="bullet"/>
+      <w:lvlText w:val="o"/>
+      <w:lvlJc w:val="left"/>
+      <w:pPr>
+        <w:ind w:left="5760" w:hanging="360"/>
+      </w:pPr>
+      <w:rPr>
+        <w:rFonts w:ascii="Courier New" w:hAnsi="Courier New" w:cs="Courier New" w:hint="default"/>
+      </w:rPr>
+    </w:lvl>
+    <w:lvl w:ilvl="8" w:tplc="0C0A0005" w:tentative="1">
+      <w:start w:val="1"/>
+      <w:numFmt w:val="bullet"/>
+      <w:lvlText w:val=""/>
+      <w:lvlJc w:val="left"/>
+      <w:pPr>
+        <w:ind w:left="6480" w:hanging="360"/>
+      </w:pPr>
+      <w:rPr>
+        <w:rFonts w:ascii="Wingdings" w:hAnsi="Wingdings" w:hint="default"/>
+      </w:rPr>
+    </w:lvl>
+  </w:abstractNum>
+  <w:abstractNum w:abstractNumId="28" w15:restartNumberingAfterBreak="0">
+    <w:nsid w:val="72C41F88"/>
+    <w:multiLevelType w:val="hybridMultilevel"/>
+    <w:tmpl w:val="CEEE002C"/>
+    <w:lvl w:ilvl="0" w:tplc="0C0A0001">
+      <w:start w:val="1"/>
+      <w:numFmt w:val="bullet"/>
+      <w:lvlText w:val=""/>
+      <w:lvlJc w:val="left"/>
+      <w:pPr>
+        <w:ind w:left="720" w:hanging="360"/>
+      </w:pPr>
+      <w:rPr>
+        <w:rFonts w:ascii="Symbol" w:hAnsi="Symbol" w:hint="default"/>
+      </w:rPr>
+    </w:lvl>
+    <w:lvl w:ilvl="1" w:tplc="0C0A0003" w:tentative="1">
+      <w:start w:val="1"/>
+      <w:numFmt w:val="bullet"/>
+      <w:lvlText w:val="o"/>
+      <w:lvlJc w:val="left"/>
+      <w:pPr>
+        <w:ind w:left="1440" w:hanging="360"/>
+      </w:pPr>
+      <w:rPr>
+        <w:rFonts w:ascii="Courier New" w:hAnsi="Courier New" w:cs="Courier New" w:hint="default"/>
+      </w:rPr>
+    </w:lvl>
+    <w:lvl w:ilvl="2" w:tplc="0C0A0005" w:tentative="1">
+      <w:start w:val="1"/>
+      <w:numFmt w:val="bullet"/>
+      <w:lvlText w:val=""/>
+      <w:lvlJc w:val="left"/>
+      <w:pPr>
+        <w:ind w:left="2160" w:hanging="360"/>
+      </w:pPr>
+      <w:rPr>
+        <w:rFonts w:ascii="Wingdings" w:hAnsi="Wingdings" w:hint="default"/>
+      </w:rPr>
+    </w:lvl>
+    <w:lvl w:ilvl="3" w:tplc="0C0A0001" w:tentative="1">
+      <w:start w:val="1"/>
+      <w:numFmt w:val="bullet"/>
+      <w:lvlText w:val=""/>
+      <w:lvlJc w:val="left"/>
+      <w:pPr>
+        <w:ind w:left="2880" w:hanging="360"/>
+      </w:pPr>
+      <w:rPr>
+        <w:rFonts w:ascii="Symbol" w:hAnsi="Symbol" w:hint="default"/>
+      </w:rPr>
+    </w:lvl>
+    <w:lvl w:ilvl="4" w:tplc="0C0A0003" w:tentative="1">
+      <w:start w:val="1"/>
+      <w:numFmt w:val="bullet"/>
+      <w:lvlText w:val="o"/>
+      <w:lvlJc w:val="left"/>
+      <w:pPr>
+        <w:ind w:left="3600" w:hanging="360"/>
+      </w:pPr>
+      <w:rPr>
+        <w:rFonts w:ascii="Courier New" w:hAnsi="Courier New" w:cs="Courier New" w:hint="default"/>
+      </w:rPr>
+    </w:lvl>
+    <w:lvl w:ilvl="5" w:tplc="0C0A0005" w:tentative="1">
+      <w:start w:val="1"/>
+      <w:numFmt w:val="bullet"/>
+      <w:lvlText w:val=""/>
+      <w:lvlJc w:val="left"/>
+      <w:pPr>
+        <w:ind w:left="4320" w:hanging="360"/>
+      </w:pPr>
+      <w:rPr>
+        <w:rFonts w:ascii="Wingdings" w:hAnsi="Wingdings" w:hint="default"/>
+      </w:rPr>
+    </w:lvl>
+    <w:lvl w:ilvl="6" w:tplc="0C0A0001" w:tentative="1">
+      <w:start w:val="1"/>
+      <w:numFmt w:val="bullet"/>
+      <w:lvlText w:val=""/>
+      <w:lvlJc w:val="left"/>
+      <w:pPr>
+        <w:ind w:left="5040" w:hanging="360"/>
+      </w:pPr>
+      <w:rPr>
+        <w:rFonts w:ascii="Symbol" w:hAnsi="Symbol" w:hint="default"/>
+      </w:rPr>
+    </w:lvl>
+    <w:lvl w:ilvl="7" w:tplc="0C0A0003" w:tentative="1">
+      <w:start w:val="1"/>
+      <w:numFmt w:val="bullet"/>
+      <w:lvlText w:val="o"/>
+      <w:lvlJc w:val="left"/>
+      <w:pPr>
+        <w:ind w:left="5760" w:hanging="360"/>
+      </w:pPr>
+      <w:rPr>
+        <w:rFonts w:ascii="Courier New" w:hAnsi="Courier New" w:cs="Courier New" w:hint="default"/>
+      </w:rPr>
+    </w:lvl>
+    <w:lvl w:ilvl="8" w:tplc="0C0A0005" w:tentative="1">
+      <w:start w:val="1"/>
+      <w:numFmt w:val="bullet"/>
+      <w:lvlText w:val=""/>
+      <w:lvlJc w:val="left"/>
+      <w:pPr>
+        <w:ind w:left="6480" w:hanging="360"/>
+      </w:pPr>
+      <w:rPr>
+        <w:rFonts w:ascii="Wingdings" w:hAnsi="Wingdings" w:hint="default"/>
+      </w:rPr>
+    </w:lvl>
+  </w:abstractNum>
+  <w:abstractNum w:abstractNumId="29" w15:restartNumberingAfterBreak="0">
     <w:nsid w:val="7503527A"/>
     <w:multiLevelType w:val="multilevel"/>
     <w:tmpl w:val="CF8CEC60"/>
@@ -6726,7 +8298,7 @@
       </w:pPr>
     </w:lvl>
   </w:abstractNum>
-  <w:abstractNum w:abstractNumId="26" w15:restartNumberingAfterBreak="0">
+  <w:abstractNum w:abstractNumId="30" w15:restartNumberingAfterBreak="0">
     <w:nsid w:val="77054D43"/>
     <w:multiLevelType w:val="multilevel"/>
     <w:tmpl w:val="8408B6D0"/>
@@ -6804,7 +8376,7 @@
       </w:pPr>
     </w:lvl>
   </w:abstractNum>
-  <w:abstractNum w:abstractNumId="27" w15:restartNumberingAfterBreak="0">
+  <w:abstractNum w:abstractNumId="31" w15:restartNumberingAfterBreak="0">
     <w:nsid w:val="7AAF69B8"/>
     <w:multiLevelType w:val="multilevel"/>
     <w:tmpl w:val="ED2C4BB8"/>
@@ -6898,7 +8470,120 @@
       <w:lvlJc w:val="left"/>
     </w:lvl>
   </w:abstractNum>
-  <w:abstractNum w:abstractNumId="28" w15:restartNumberingAfterBreak="0">
+  <w:abstractNum w:abstractNumId="32" w15:restartNumberingAfterBreak="0">
+    <w:nsid w:val="7C9C4E56"/>
+    <w:multiLevelType w:val="hybridMultilevel"/>
+    <w:tmpl w:val="DC6A481C"/>
+    <w:lvl w:ilvl="0" w:tplc="0C0A0001">
+      <w:start w:val="1"/>
+      <w:numFmt w:val="bullet"/>
+      <w:lvlText w:val=""/>
+      <w:lvlJc w:val="left"/>
+      <w:pPr>
+        <w:ind w:left="720" w:hanging="360"/>
+      </w:pPr>
+      <w:rPr>
+        <w:rFonts w:ascii="Symbol" w:hAnsi="Symbol" w:hint="default"/>
+      </w:rPr>
+    </w:lvl>
+    <w:lvl w:ilvl="1" w:tplc="0C0A0003" w:tentative="1">
+      <w:start w:val="1"/>
+      <w:numFmt w:val="bullet"/>
+      <w:lvlText w:val="o"/>
+      <w:lvlJc w:val="left"/>
+      <w:pPr>
+        <w:ind w:left="1440" w:hanging="360"/>
+      </w:pPr>
+      <w:rPr>
+        <w:rFonts w:ascii="Courier New" w:hAnsi="Courier New" w:cs="Courier New" w:hint="default"/>
+      </w:rPr>
+    </w:lvl>
+    <w:lvl w:ilvl="2" w:tplc="0C0A0005" w:tentative="1">
+      <w:start w:val="1"/>
+      <w:numFmt w:val="bullet"/>
+      <w:lvlText w:val=""/>
+      <w:lvlJc w:val="left"/>
+      <w:pPr>
+        <w:ind w:left="2160" w:hanging="360"/>
+      </w:pPr>
+      <w:rPr>
+        <w:rFonts w:ascii="Wingdings" w:hAnsi="Wingdings" w:hint="default"/>
+      </w:rPr>
+    </w:lvl>
+    <w:lvl w:ilvl="3" w:tplc="0C0A0001" w:tentative="1">
+      <w:start w:val="1"/>
+      <w:numFmt w:val="bullet"/>
+      <w:lvlText w:val=""/>
+      <w:lvlJc w:val="left"/>
+      <w:pPr>
+        <w:ind w:left="2880" w:hanging="360"/>
+      </w:pPr>
+      <w:rPr>
+        <w:rFonts w:ascii="Symbol" w:hAnsi="Symbol" w:hint="default"/>
+      </w:rPr>
+    </w:lvl>
+    <w:lvl w:ilvl="4" w:tplc="0C0A0003" w:tentative="1">
+      <w:start w:val="1"/>
+      <w:numFmt w:val="bullet"/>
+      <w:lvlText w:val="o"/>
+      <w:lvlJc w:val="left"/>
+      <w:pPr>
+        <w:ind w:left="3600" w:hanging="360"/>
+      </w:pPr>
+      <w:rPr>
+        <w:rFonts w:ascii="Courier New" w:hAnsi="Courier New" w:cs="Courier New" w:hint="default"/>
+      </w:rPr>
+    </w:lvl>
+    <w:lvl w:ilvl="5" w:tplc="0C0A0005" w:tentative="1">
+      <w:start w:val="1"/>
+      <w:numFmt w:val="bullet"/>
+      <w:lvlText w:val=""/>
+      <w:lvlJc w:val="left"/>
+      <w:pPr>
+        <w:ind w:left="4320" w:hanging="360"/>
+      </w:pPr>
+      <w:rPr>
+        <w:rFonts w:ascii="Wingdings" w:hAnsi="Wingdings" w:hint="default"/>
+      </w:rPr>
+    </w:lvl>
+    <w:lvl w:ilvl="6" w:tplc="0C0A0001" w:tentative="1">
+      <w:start w:val="1"/>
+      <w:numFmt w:val="bullet"/>
+      <w:lvlText w:val=""/>
+      <w:lvlJc w:val="left"/>
+      <w:pPr>
+        <w:ind w:left="5040" w:hanging="360"/>
+      </w:pPr>
+      <w:rPr>
+        <w:rFonts w:ascii="Symbol" w:hAnsi="Symbol" w:hint="default"/>
+      </w:rPr>
+    </w:lvl>
+    <w:lvl w:ilvl="7" w:tplc="0C0A0003" w:tentative="1">
+      <w:start w:val="1"/>
+      <w:numFmt w:val="bullet"/>
+      <w:lvlText w:val="o"/>
+      <w:lvlJc w:val="left"/>
+      <w:pPr>
+        <w:ind w:left="5760" w:hanging="360"/>
+      </w:pPr>
+      <w:rPr>
+        <w:rFonts w:ascii="Courier New" w:hAnsi="Courier New" w:cs="Courier New" w:hint="default"/>
+      </w:rPr>
+    </w:lvl>
+    <w:lvl w:ilvl="8" w:tplc="0C0A0005" w:tentative="1">
+      <w:start w:val="1"/>
+      <w:numFmt w:val="bullet"/>
+      <w:lvlText w:val=""/>
+      <w:lvlJc w:val="left"/>
+      <w:pPr>
+        <w:ind w:left="6480" w:hanging="360"/>
+      </w:pPr>
+      <w:rPr>
+        <w:rFonts w:ascii="Wingdings" w:hAnsi="Wingdings" w:hint="default"/>
+      </w:rPr>
+    </w:lvl>
+  </w:abstractNum>
+  <w:abstractNum w:abstractNumId="33" w15:restartNumberingAfterBreak="0">
     <w:nsid w:val="7D5B4E32"/>
     <w:multiLevelType w:val="multilevel"/>
     <w:tmpl w:val="2CD090C0"/>
@@ -6992,10 +8677,10 @@
     <w:abstractNumId w:val="8"/>
   </w:num>
   <w:num w:numId="2" w16cid:durableId="1601402900">
-    <w:abstractNumId w:val="15"/>
+    <w:abstractNumId w:val="16"/>
   </w:num>
   <w:num w:numId="3" w16cid:durableId="343285559">
-    <w:abstractNumId w:val="27"/>
+    <w:abstractNumId w:val="31"/>
   </w:num>
   <w:num w:numId="4" w16cid:durableId="1219978510">
     <w:abstractNumId w:val="11"/>
@@ -7004,19 +8689,19 @@
     <w:abstractNumId w:val="6"/>
   </w:num>
   <w:num w:numId="6" w16cid:durableId="1477381948">
-    <w:abstractNumId w:val="25"/>
+    <w:abstractNumId w:val="29"/>
   </w:num>
   <w:num w:numId="7" w16cid:durableId="1381369324">
     <w:abstractNumId w:val="4"/>
   </w:num>
   <w:num w:numId="8" w16cid:durableId="1927415845">
-    <w:abstractNumId w:val="23"/>
+    <w:abstractNumId w:val="25"/>
   </w:num>
   <w:num w:numId="9" w16cid:durableId="878934673">
     <w:abstractNumId w:val="13"/>
   </w:num>
   <w:num w:numId="10" w16cid:durableId="267665519">
-    <w:abstractNumId w:val="21"/>
+    <w:abstractNumId w:val="23"/>
   </w:num>
   <w:num w:numId="11" w16cid:durableId="1960916119">
     <w:abstractNumId w:val="9"/>
@@ -7025,22 +8710,22 @@
     <w:abstractNumId w:val="14"/>
   </w:num>
   <w:num w:numId="13" w16cid:durableId="869270179">
-    <w:abstractNumId w:val="22"/>
+    <w:abstractNumId w:val="24"/>
   </w:num>
   <w:num w:numId="14" w16cid:durableId="445347260">
-    <w:abstractNumId w:val="19"/>
+    <w:abstractNumId w:val="20"/>
   </w:num>
   <w:num w:numId="15" w16cid:durableId="2046055120">
-    <w:abstractNumId w:val="26"/>
+    <w:abstractNumId w:val="30"/>
   </w:num>
   <w:num w:numId="16" w16cid:durableId="295918989">
-    <w:abstractNumId w:val="16"/>
+    <w:abstractNumId w:val="17"/>
   </w:num>
   <w:num w:numId="17" w16cid:durableId="2112429504">
     <w:abstractNumId w:val="10"/>
   </w:num>
   <w:num w:numId="18" w16cid:durableId="1635406152">
-    <w:abstractNumId w:val="28"/>
+    <w:abstractNumId w:val="33"/>
   </w:num>
   <w:num w:numId="19" w16cid:durableId="824080508">
     <w:abstractNumId w:val="0"/>
@@ -7049,13 +8734,13 @@
     <w:abstractNumId w:val="1"/>
   </w:num>
   <w:num w:numId="21" w16cid:durableId="1748650066">
-    <w:abstractNumId w:val="20"/>
+    <w:abstractNumId w:val="22"/>
   </w:num>
   <w:num w:numId="22" w16cid:durableId="762262216">
-    <w:abstractNumId w:val="17"/>
+    <w:abstractNumId w:val="18"/>
   </w:num>
   <w:num w:numId="23" w16cid:durableId="39595284">
-    <w:abstractNumId w:val="24"/>
+    <w:abstractNumId w:val="26"/>
   </w:num>
   <w:num w:numId="24" w16cid:durableId="2019381453">
     <w:abstractNumId w:val="2"/>
@@ -7070,10 +8755,25 @@
     <w:abstractNumId w:val="5"/>
   </w:num>
   <w:num w:numId="28" w16cid:durableId="1606572992">
-    <w:abstractNumId w:val="18"/>
+    <w:abstractNumId w:val="19"/>
   </w:num>
   <w:num w:numId="29" w16cid:durableId="993071002">
     <w:abstractNumId w:val="12"/>
+  </w:num>
+  <w:num w:numId="30" w16cid:durableId="1662196575">
+    <w:abstractNumId w:val="21"/>
+  </w:num>
+  <w:num w:numId="31" w16cid:durableId="564607429">
+    <w:abstractNumId w:val="32"/>
+  </w:num>
+  <w:num w:numId="32" w16cid:durableId="2097941166">
+    <w:abstractNumId w:val="27"/>
+  </w:num>
+  <w:num w:numId="33" w16cid:durableId="2014646952">
+    <w:abstractNumId w:val="28"/>
+  </w:num>
+  <w:num w:numId="34" w16cid:durableId="1876845432">
+    <w:abstractNumId w:val="15"/>
   </w:num>
 </w:numbering>
 </file>

</xml_diff>